<commit_message>
updated content of Research Report
</commit_message>
<xml_diff>
--- a/FullStack Tasks/Analysis Reports/Analysis Report of IKEA.in (Research Based).docx
+++ b/FullStack Tasks/Analysis Reports/Analysis Report of IKEA.in (Research Based).docx
@@ -23,18 +23,7 @@
           <w:szCs w:val="48"/>
           <w:u w:val="single"/>
         </w:rPr>
-        <w:t>Analysis of IKEA</w:t>
-      </w:r>
-      <w:r>
-        <w:rPr>
-          <w:rFonts w:asciiTheme="majorHAnsi" w:hAnsiTheme="majorHAnsi" w:cstheme="majorHAnsi"/>
-          <w:b/>
-          <w:bCs/>
-          <w:sz w:val="48"/>
-          <w:szCs w:val="48"/>
-          <w:u w:val="single"/>
-        </w:rPr>
-        <w:t>.in</w:t>
+        <w:t>Analysis of IKEA.in</w:t>
       </w:r>
     </w:p>
     <w:p>
@@ -54,8 +43,8 @@
           <w:rFonts w:cstheme="minorHAnsi"/>
           <w:b/>
           <w:bCs/>
-          <w:sz w:val="28"/>
-          <w:szCs w:val="28"/>
+          <w:sz w:val="32"/>
+          <w:szCs w:val="32"/>
         </w:rPr>
       </w:pPr>
       <w:r>
@@ -63,8 +52,8 @@
           <w:rFonts w:cstheme="minorHAnsi"/>
           <w:b/>
           <w:bCs/>
-          <w:sz w:val="28"/>
-          <w:szCs w:val="28"/>
+          <w:sz w:val="32"/>
+          <w:szCs w:val="32"/>
         </w:rPr>
         <w:t>Introduction:</w:t>
       </w:r>
@@ -122,7 +111,6 @@
         <w:t xml:space="preserve">, utilizing a blend of powerful analytics tools such as Microsoft Clarity, alongside data from </w:t>
       </w:r>
       <w:hyperlink r:id="rId7" w:history="1">
-        <w:proofErr w:type="spellStart"/>
         <w:r>
           <w:rPr>
             <w:rStyle w:val="Hyperlink"/>
@@ -130,27 +118,8 @@
             <w:sz w:val="24"/>
             <w:szCs w:val="24"/>
           </w:rPr>
-          <w:t>S</w:t>
+          <w:t>Semrush</w:t>
         </w:r>
-        <w:r>
-          <w:rPr>
-            <w:rStyle w:val="Hyperlink"/>
-            <w:rFonts w:cstheme="minorHAnsi"/>
-            <w:sz w:val="24"/>
-            <w:szCs w:val="24"/>
-          </w:rPr>
-          <w:t>em</w:t>
-        </w:r>
-        <w:r>
-          <w:rPr>
-            <w:rStyle w:val="Hyperlink"/>
-            <w:rFonts w:cstheme="minorHAnsi"/>
-            <w:sz w:val="24"/>
-            <w:szCs w:val="24"/>
-          </w:rPr>
-          <w:t>rush</w:t>
-        </w:r>
-        <w:proofErr w:type="spellEnd"/>
       </w:hyperlink>
       <w:r>
         <w:rPr>
@@ -161,7 +130,6 @@
         <w:t xml:space="preserve"> and </w:t>
       </w:r>
       <w:hyperlink r:id="rId8" w:anchor="/digitalsuite/websiteanalysis/overview/website-performance/*/999/3m?webSource=Total&amp;key=ikea.in" w:history="1">
-        <w:proofErr w:type="spellStart"/>
         <w:r>
           <w:rPr>
             <w:rStyle w:val="Hyperlink"/>
@@ -171,7 +139,6 @@
           </w:rPr>
           <w:t>SimilarWeb</w:t>
         </w:r>
-        <w:proofErr w:type="spellEnd"/>
       </w:hyperlink>
       <w:r>
         <w:rPr>
@@ -194,43 +161,358 @@
     </w:p>
     <w:p>
       <w:pPr>
-        <w:jc w:val="both"/>
-        <w:rPr>
-          <w:rFonts w:asciiTheme="majorHAnsi" w:hAnsiTheme="majorHAnsi" w:cstheme="majorHAnsi"/>
-          <w:b/>
-          <w:bCs/>
+        <w:rPr>
+          <w:rFonts w:asciiTheme="majorHAnsi" w:hAnsiTheme="majorHAnsi" w:cstheme="majorHAnsi"/>
+          <w:b/>
+          <w:bCs/>
+          <w:sz w:val="32"/>
+          <w:szCs w:val="32"/>
+        </w:rPr>
+      </w:pPr>
+      <w:r>
+        <w:rPr>
+          <w:rFonts w:asciiTheme="majorHAnsi" w:hAnsiTheme="majorHAnsi" w:cstheme="majorHAnsi"/>
+          <w:b/>
+          <w:bCs/>
+          <w:sz w:val="32"/>
+          <w:szCs w:val="32"/>
+        </w:rPr>
+        <w:t>Microsoft Clarity Integration:</w:t>
+      </w:r>
+    </w:p>
+    <w:p>
+      <w:pPr>
+        <w:rPr>
+          <w:rFonts w:asciiTheme="majorHAnsi" w:hAnsiTheme="majorHAnsi" w:cstheme="majorHAnsi"/>
+          <w:sz w:val="24"/>
+          <w:szCs w:val="24"/>
+        </w:rPr>
+      </w:pPr>
+      <w:r>
+        <w:rPr>
+          <w:rFonts w:asciiTheme="majorHAnsi" w:hAnsiTheme="majorHAnsi" w:cstheme="majorHAnsi"/>
+          <w:noProof/>
+        </w:rPr>
+        <w:drawing>
+          <wp:inline distT="0" distB="0" distL="0" distR="0" wp14:anchorId="494B8BB0" wp14:editId="723ACBA8">
+            <wp:extent cx="6855522" cy="1794294"/>
+            <wp:effectExtent l="0" t="0" r="2540" b="0"/>
+            <wp:docPr id="1748313212" name="Picture 1"/>
+            <wp:cNvGraphicFramePr>
+              <a:graphicFrameLocks xmlns:a="http://schemas.openxmlformats.org/drawingml/2006/main" noChangeAspect="1"/>
+            </wp:cNvGraphicFramePr>
+            <a:graphic xmlns:a="http://schemas.openxmlformats.org/drawingml/2006/main">
+              <a:graphicData uri="http://schemas.openxmlformats.org/drawingml/2006/picture">
+                <pic:pic xmlns:pic="http://schemas.openxmlformats.org/drawingml/2006/picture">
+                  <pic:nvPicPr>
+                    <pic:cNvPr id="1748313212" name="Picture 1748313212"/>
+                    <pic:cNvPicPr/>
+                  </pic:nvPicPr>
+                  <pic:blipFill>
+                    <a:blip r:embed="rId9">
+                      <a:extLst>
+                        <a:ext uri="{28A0092B-C50C-407E-A947-70E740481C1C}">
+                          <a14:useLocalDpi xmlns:a14="http://schemas.microsoft.com/office/drawing/2010/main" val="0"/>
+                        </a:ext>
+                      </a:extLst>
+                    </a:blip>
+                    <a:stretch>
+                      <a:fillRect/>
+                    </a:stretch>
+                  </pic:blipFill>
+                  <pic:spPr>
+                    <a:xfrm>
+                      <a:off x="0" y="0"/>
+                      <a:ext cx="6870380" cy="1798183"/>
+                    </a:xfrm>
+                    <a:prstGeom prst="rect">
+                      <a:avLst/>
+                    </a:prstGeom>
+                  </pic:spPr>
+                </pic:pic>
+              </a:graphicData>
+            </a:graphic>
+          </wp:inline>
+        </w:drawing>
+      </w:r>
+    </w:p>
+    <w:p>
+      <w:pPr>
+        <w:rPr>
+          <w:rFonts w:asciiTheme="majorHAnsi" w:hAnsiTheme="majorHAnsi" w:cstheme="majorHAnsi"/>
           <w:sz w:val="28"/>
           <w:szCs w:val="28"/>
         </w:rPr>
       </w:pPr>
-      <w:r>
-        <w:rPr>
-          <w:rFonts w:asciiTheme="majorHAnsi" w:hAnsiTheme="majorHAnsi" w:cstheme="majorHAnsi"/>
-          <w:b/>
-          <w:bCs/>
-          <w:sz w:val="28"/>
-          <w:szCs w:val="28"/>
-        </w:rPr>
-        <w:t>Website Overview:</w:t>
-      </w:r>
-    </w:p>
-    <w:p>
-      <w:pPr>
-        <w:jc w:val="both"/>
-        <w:rPr>
-          <w:rFonts w:asciiTheme="majorHAnsi" w:hAnsiTheme="majorHAnsi" w:cstheme="majorHAnsi"/>
-          <w:sz w:val="24"/>
-          <w:szCs w:val="24"/>
-        </w:rPr>
-      </w:pPr>
-      <w:r>
-        <w:rPr>
-          <w:rFonts w:asciiTheme="majorHAnsi" w:hAnsiTheme="majorHAnsi" w:cstheme="majorHAnsi"/>
-          <w:sz w:val="24"/>
-          <w:szCs w:val="24"/>
-        </w:rPr>
-        <w:t>Stepping into IKEA.in unveils a digital showroom brimming with Scandinavian-inspired furniture and home accessories. From sleek sofas to vibrant décor, the website beckons visitors to explore products designed to elevate every corner of an Indian home.</w:t>
-      </w:r>
+    </w:p>
+    <w:p>
+      <w:pPr>
+        <w:rPr>
+          <w:rFonts w:asciiTheme="majorHAnsi" w:hAnsiTheme="majorHAnsi" w:cstheme="majorHAnsi"/>
+          <w:sz w:val="24"/>
+          <w:szCs w:val="24"/>
+        </w:rPr>
+      </w:pPr>
+      <w:r>
+        <w:rPr>
+          <w:rFonts w:asciiTheme="majorHAnsi" w:hAnsiTheme="majorHAnsi" w:cstheme="majorHAnsi"/>
+          <w:noProof/>
+          <w:sz w:val="24"/>
+          <w:szCs w:val="24"/>
+        </w:rPr>
+        <w:drawing>
+          <wp:inline distT="0" distB="0" distL="0" distR="0" wp14:anchorId="54A3DB60" wp14:editId="2D23C8B8">
+            <wp:extent cx="6973827" cy="2372264"/>
+            <wp:effectExtent l="0" t="0" r="0" b="9525"/>
+            <wp:docPr id="1379297377" name="Picture 3"/>
+            <wp:cNvGraphicFramePr>
+              <a:graphicFrameLocks xmlns:a="http://schemas.openxmlformats.org/drawingml/2006/main" noChangeAspect="1"/>
+            </wp:cNvGraphicFramePr>
+            <a:graphic xmlns:a="http://schemas.openxmlformats.org/drawingml/2006/main">
+              <a:graphicData uri="http://schemas.openxmlformats.org/drawingml/2006/picture">
+                <pic:pic xmlns:pic="http://schemas.openxmlformats.org/drawingml/2006/picture">
+                  <pic:nvPicPr>
+                    <pic:cNvPr id="1379297377" name="Picture 1379297377"/>
+                    <pic:cNvPicPr/>
+                  </pic:nvPicPr>
+                  <pic:blipFill>
+                    <a:blip r:embed="rId10">
+                      <a:extLst>
+                        <a:ext uri="{28A0092B-C50C-407E-A947-70E740481C1C}">
+                          <a14:useLocalDpi xmlns:a14="http://schemas.microsoft.com/office/drawing/2010/main" val="0"/>
+                        </a:ext>
+                      </a:extLst>
+                    </a:blip>
+                    <a:stretch>
+                      <a:fillRect/>
+                    </a:stretch>
+                  </pic:blipFill>
+                  <pic:spPr>
+                    <a:xfrm>
+                      <a:off x="0" y="0"/>
+                      <a:ext cx="7066285" cy="2403715"/>
+                    </a:xfrm>
+                    <a:prstGeom prst="rect">
+                      <a:avLst/>
+                    </a:prstGeom>
+                  </pic:spPr>
+                </pic:pic>
+              </a:graphicData>
+            </a:graphic>
+          </wp:inline>
+        </w:drawing>
+      </w:r>
+    </w:p>
+    <w:p>
+      <w:pPr>
+        <w:rPr>
+          <w:rFonts w:asciiTheme="majorHAnsi" w:hAnsiTheme="majorHAnsi" w:cstheme="majorHAnsi"/>
+          <w:sz w:val="14"/>
+          <w:szCs w:val="14"/>
+        </w:rPr>
+      </w:pPr>
+    </w:p>
+    <w:p>
+      <w:pPr>
+        <w:rPr>
+          <w:rFonts w:asciiTheme="majorHAnsi" w:hAnsiTheme="majorHAnsi" w:cstheme="majorHAnsi"/>
+          <w:sz w:val="24"/>
+          <w:szCs w:val="24"/>
+        </w:rPr>
+      </w:pPr>
+      <w:r>
+        <w:rPr>
+          <w:rFonts w:asciiTheme="majorHAnsi" w:hAnsiTheme="majorHAnsi" w:cstheme="majorHAnsi"/>
+          <w:sz w:val="24"/>
+          <w:szCs w:val="24"/>
+        </w:rPr>
+        <w:t>Integrating Microsoft Clarity into the Comfy Store website involved a seamless process:</w:t>
+      </w:r>
+    </w:p>
+    <w:p>
+      <w:pPr>
+        <w:rPr>
+          <w:rFonts w:asciiTheme="majorHAnsi" w:hAnsiTheme="majorHAnsi" w:cstheme="majorHAnsi"/>
+          <w:b/>
+          <w:bCs/>
+          <w:sz w:val="24"/>
+          <w:szCs w:val="24"/>
+        </w:rPr>
+      </w:pPr>
+      <w:r>
+        <w:rPr>
+          <w:rFonts w:asciiTheme="majorHAnsi" w:hAnsiTheme="majorHAnsi" w:cstheme="majorHAnsi"/>
+          <w:b/>
+          <w:bCs/>
+          <w:sz w:val="24"/>
+          <w:szCs w:val="24"/>
+        </w:rPr>
+        <w:t>1. Account Creation and Tracking Code Integration:</w:t>
+      </w:r>
+    </w:p>
+    <w:p>
+      <w:pPr>
+        <w:jc w:val="both"/>
+        <w:rPr>
+          <w:rFonts w:asciiTheme="majorHAnsi" w:hAnsiTheme="majorHAnsi" w:cstheme="majorHAnsi"/>
+          <w:sz w:val="24"/>
+          <w:szCs w:val="24"/>
+        </w:rPr>
+      </w:pPr>
+      <w:r>
+        <w:rPr>
+          <w:rFonts w:asciiTheme="majorHAnsi" w:hAnsiTheme="majorHAnsi" w:cstheme="majorHAnsi"/>
+          <w:sz w:val="24"/>
+          <w:szCs w:val="24"/>
+        </w:rPr>
+        <w:t>An account was created on Microsoft Clarity, and the tracking code was integrated into the website's HTML code</w:t>
+      </w:r>
+      <w:r>
+        <w:rPr>
+          <w:rFonts w:asciiTheme="majorHAnsi" w:hAnsiTheme="majorHAnsi" w:cstheme="majorHAnsi"/>
+          <w:sz w:val="24"/>
+          <w:szCs w:val="24"/>
+        </w:rPr>
+        <w:t xml:space="preserve"> inside Head tag</w:t>
+      </w:r>
+      <w:r>
+        <w:rPr>
+          <w:rFonts w:asciiTheme="majorHAnsi" w:hAnsiTheme="majorHAnsi" w:cstheme="majorHAnsi"/>
+          <w:sz w:val="24"/>
+          <w:szCs w:val="24"/>
+        </w:rPr>
+        <w:t>. This code enabled real-time tracking of user interactions, including page views, clicks, scrolls, and other engagement metrics.</w:t>
+      </w:r>
+    </w:p>
+    <w:p>
+      <w:pPr>
+        <w:rPr>
+          <w:rFonts w:asciiTheme="majorHAnsi" w:hAnsiTheme="majorHAnsi" w:cstheme="majorHAnsi"/>
+          <w:sz w:val="2"/>
+          <w:szCs w:val="2"/>
+        </w:rPr>
+      </w:pPr>
+    </w:p>
+    <w:p>
+      <w:pPr>
+        <w:rPr>
+          <w:rFonts w:asciiTheme="majorHAnsi" w:hAnsiTheme="majorHAnsi" w:cstheme="majorHAnsi"/>
+          <w:b/>
+          <w:bCs/>
+          <w:sz w:val="24"/>
+          <w:szCs w:val="24"/>
+        </w:rPr>
+      </w:pPr>
+      <w:r>
+        <w:rPr>
+          <w:rFonts w:asciiTheme="majorHAnsi" w:hAnsiTheme="majorHAnsi" w:cstheme="majorHAnsi"/>
+          <w:b/>
+          <w:bCs/>
+          <w:sz w:val="24"/>
+          <w:szCs w:val="24"/>
+        </w:rPr>
+        <w:t>2. Data Collection and Analysis:</w:t>
+      </w:r>
+    </w:p>
+    <w:p>
+      <w:pPr>
+        <w:jc w:val="both"/>
+        <w:rPr>
+          <w:rFonts w:asciiTheme="majorHAnsi" w:hAnsiTheme="majorHAnsi" w:cstheme="majorHAnsi"/>
+          <w:sz w:val="24"/>
+          <w:szCs w:val="24"/>
+        </w:rPr>
+      </w:pPr>
+      <w:r>
+        <w:rPr>
+          <w:rFonts w:asciiTheme="majorHAnsi" w:hAnsiTheme="majorHAnsi" w:cstheme="majorHAnsi"/>
+          <w:sz w:val="24"/>
+          <w:szCs w:val="24"/>
+        </w:rPr>
+        <w:t xml:space="preserve">Microsoft Clarity commenced collecting data on user sessions, providing detailed insights into user behavior. By analyzing key metrics and patterns, </w:t>
+      </w:r>
+      <w:r>
+        <w:rPr>
+          <w:rFonts w:asciiTheme="majorHAnsi" w:hAnsiTheme="majorHAnsi" w:cstheme="majorHAnsi"/>
+          <w:sz w:val="24"/>
+          <w:szCs w:val="24"/>
+        </w:rPr>
+        <w:t>I</w:t>
+      </w:r>
+      <w:r>
+        <w:rPr>
+          <w:rFonts w:asciiTheme="majorHAnsi" w:hAnsiTheme="majorHAnsi" w:cstheme="majorHAnsi"/>
+          <w:sz w:val="24"/>
+          <w:szCs w:val="24"/>
+        </w:rPr>
+        <w:t xml:space="preserve"> gained a deeper understanding of how users interact with the website.</w:t>
+      </w:r>
+    </w:p>
+    <w:p>
+      <w:pPr>
+        <w:rPr>
+          <w:rFonts w:asciiTheme="majorHAnsi" w:hAnsiTheme="majorHAnsi" w:cstheme="majorHAnsi"/>
+          <w:sz w:val="2"/>
+          <w:szCs w:val="2"/>
+        </w:rPr>
+      </w:pPr>
+    </w:p>
+    <w:p>
+      <w:pPr>
+        <w:rPr>
+          <w:rFonts w:asciiTheme="majorHAnsi" w:hAnsiTheme="majorHAnsi" w:cstheme="majorHAnsi"/>
+          <w:b/>
+          <w:bCs/>
+          <w:sz w:val="24"/>
+          <w:szCs w:val="24"/>
+        </w:rPr>
+      </w:pPr>
+      <w:r>
+        <w:rPr>
+          <w:rFonts w:asciiTheme="majorHAnsi" w:hAnsiTheme="majorHAnsi" w:cstheme="majorHAnsi"/>
+          <w:b/>
+          <w:bCs/>
+          <w:sz w:val="24"/>
+          <w:szCs w:val="24"/>
+        </w:rPr>
+        <w:t>3. Advanced Features Utilization:</w:t>
+      </w:r>
+    </w:p>
+    <w:p>
+      <w:pPr>
+        <w:jc w:val="both"/>
+        <w:rPr>
+          <w:rFonts w:asciiTheme="majorHAnsi" w:hAnsiTheme="majorHAnsi" w:cstheme="majorHAnsi"/>
+          <w:sz w:val="24"/>
+          <w:szCs w:val="24"/>
+        </w:rPr>
+      </w:pPr>
+      <w:r>
+        <w:rPr>
+          <w:rFonts w:asciiTheme="majorHAnsi" w:hAnsiTheme="majorHAnsi" w:cstheme="majorHAnsi"/>
+          <w:sz w:val="24"/>
+          <w:szCs w:val="24"/>
+        </w:rPr>
+        <w:t>Advanced features of Microsoft Clarity, such as scroll depth tracking, dead clicks analysis, and device segmentation, were utilized to gain granular insights into user behavior and preferences</w:t>
+      </w:r>
+      <w:r>
+        <w:rPr>
+          <w:rFonts w:asciiTheme="majorHAnsi" w:hAnsiTheme="majorHAnsi" w:cstheme="majorHAnsi"/>
+          <w:sz w:val="24"/>
+          <w:szCs w:val="24"/>
+        </w:rPr>
+        <w:t>.</w:t>
+      </w:r>
+    </w:p>
+    <w:p>
+      <w:pPr>
+        <w:jc w:val="both"/>
+        <w:rPr>
+          <w:rFonts w:asciiTheme="majorHAnsi" w:hAnsiTheme="majorHAnsi" w:cstheme="majorHAnsi"/>
+          <w:sz w:val="24"/>
+          <w:szCs w:val="24"/>
+        </w:rPr>
+      </w:pPr>
     </w:p>
     <w:p>
       <w:pPr>
@@ -249,17 +531,67 @@
           <w:rFonts w:asciiTheme="majorHAnsi" w:hAnsiTheme="majorHAnsi" w:cstheme="majorHAnsi"/>
           <w:b/>
           <w:bCs/>
-          <w:sz w:val="28"/>
-          <w:szCs w:val="28"/>
-        </w:rPr>
-      </w:pPr>
-      <w:r>
-        <w:rPr>
-          <w:rFonts w:asciiTheme="majorHAnsi" w:hAnsiTheme="majorHAnsi" w:cstheme="majorHAnsi"/>
-          <w:b/>
-          <w:bCs/>
-          <w:sz w:val="28"/>
-          <w:szCs w:val="28"/>
+          <w:sz w:val="32"/>
+          <w:szCs w:val="32"/>
+        </w:rPr>
+      </w:pPr>
+      <w:r>
+        <w:rPr>
+          <w:rFonts w:asciiTheme="majorHAnsi" w:hAnsiTheme="majorHAnsi" w:cstheme="majorHAnsi"/>
+          <w:b/>
+          <w:bCs/>
+          <w:sz w:val="32"/>
+          <w:szCs w:val="32"/>
+        </w:rPr>
+        <w:t>Website Overview:</w:t>
+      </w:r>
+    </w:p>
+    <w:p>
+      <w:pPr>
+        <w:jc w:val="both"/>
+        <w:rPr>
+          <w:rFonts w:asciiTheme="majorHAnsi" w:hAnsiTheme="majorHAnsi" w:cstheme="majorHAnsi"/>
+          <w:sz w:val="24"/>
+          <w:szCs w:val="24"/>
+        </w:rPr>
+      </w:pPr>
+      <w:r>
+        <w:rPr>
+          <w:rFonts w:asciiTheme="majorHAnsi" w:hAnsiTheme="majorHAnsi" w:cstheme="majorHAnsi"/>
+          <w:sz w:val="24"/>
+          <w:szCs w:val="24"/>
+        </w:rPr>
+        <w:t>Stepping into IKEA.in unveils a digital showroom brimming with Scandinavian-inspired furniture and home accessories. From sleek sofas to vibrant décor, the website beckons visitors to explore products designed to elevate every corner of an Indian home.</w:t>
+      </w:r>
+    </w:p>
+    <w:p>
+      <w:pPr>
+        <w:jc w:val="both"/>
+        <w:rPr>
+          <w:rFonts w:asciiTheme="majorHAnsi" w:hAnsiTheme="majorHAnsi" w:cstheme="majorHAnsi"/>
+          <w:sz w:val="10"/>
+          <w:szCs w:val="10"/>
+        </w:rPr>
+      </w:pPr>
+    </w:p>
+    <w:p>
+      <w:pPr>
+        <w:jc w:val="both"/>
+        <w:rPr>
+          <w:rFonts w:asciiTheme="majorHAnsi" w:hAnsiTheme="majorHAnsi" w:cstheme="majorHAnsi"/>
+          <w:b/>
+          <w:bCs/>
+          <w:sz w:val="32"/>
+          <w:szCs w:val="32"/>
+        </w:rPr>
+      </w:pPr>
+      <w:r>
+        <w:rPr>
+          <w:rFonts w:asciiTheme="majorHAnsi" w:hAnsiTheme="majorHAnsi" w:cstheme="majorHAnsi"/>
+          <w:b/>
+          <w:bCs/>
+          <w:sz w:val="32"/>
+          <w:szCs w:val="32"/>
         </w:rPr>
         <w:t>Key Metrics Analysis:</w:t>
       </w:r>
@@ -324,7 +656,7 @@
                     <pic:cNvPicPr/>
                   </pic:nvPicPr>
                   <pic:blipFill>
-                    <a:blip r:embed="rId9">
+                    <a:blip r:embed="rId11">
                       <a:extLst>
                         <a:ext uri="{28A0092B-C50C-407E-A947-70E740481C1C}">
                           <a14:useLocalDpi xmlns:a14="http://schemas.microsoft.com/office/drawing/2010/main" val="0"/>
@@ -399,7 +731,7 @@
                     <pic:cNvPicPr/>
                   </pic:nvPicPr>
                   <pic:blipFill>
-                    <a:blip r:embed="rId10">
+                    <a:blip r:embed="rId12">
                       <a:extLst>
                         <a:ext uri="{28A0092B-C50C-407E-A947-70E740481C1C}">
                           <a14:useLocalDpi xmlns:a14="http://schemas.microsoft.com/office/drawing/2010/main" val="0"/>
@@ -467,6 +799,7 @@
           <w:sz w:val="24"/>
           <w:szCs w:val="24"/>
         </w:rPr>
+        <w:lastRenderedPageBreak/>
         <w:t>1. Page Views:</w:t>
       </w:r>
     </w:p>
@@ -705,11 +1038,226 @@
           <w:rFonts w:asciiTheme="majorHAnsi" w:hAnsiTheme="majorHAnsi" w:cstheme="majorHAnsi"/>
           <w:b/>
           <w:bCs/>
+          <w:sz w:val="32"/>
+          <w:szCs w:val="32"/>
+        </w:rPr>
+      </w:pPr>
+      <w:r>
+        <w:rPr>
+          <w:rFonts w:asciiTheme="majorHAnsi" w:hAnsiTheme="majorHAnsi" w:cstheme="majorHAnsi"/>
+          <w:b/>
+          <w:bCs/>
+          <w:sz w:val="32"/>
+          <w:szCs w:val="32"/>
+        </w:rPr>
+        <w:t>User Behavior Analysis:</w:t>
+      </w:r>
+    </w:p>
+    <w:p>
+      <w:pPr>
+        <w:jc w:val="both"/>
+        <w:rPr>
+          <w:rFonts w:asciiTheme="majorHAnsi" w:hAnsiTheme="majorHAnsi" w:cstheme="majorHAnsi"/>
+          <w:sz w:val="2"/>
+          <w:szCs w:val="2"/>
+        </w:rPr>
+      </w:pPr>
+    </w:p>
+    <w:p>
+      <w:pPr>
+        <w:jc w:val="both"/>
+        <w:rPr>
+          <w:rFonts w:asciiTheme="majorHAnsi" w:hAnsiTheme="majorHAnsi" w:cstheme="majorHAnsi"/>
+          <w:sz w:val="2"/>
+          <w:szCs w:val="2"/>
+        </w:rPr>
+      </w:pPr>
+    </w:p>
+    <w:p>
+      <w:pPr>
+        <w:jc w:val="both"/>
+        <w:rPr>
+          <w:rFonts w:asciiTheme="majorHAnsi" w:hAnsiTheme="majorHAnsi" w:cstheme="majorHAnsi"/>
+          <w:b/>
+          <w:bCs/>
+          <w:sz w:val="24"/>
+          <w:szCs w:val="24"/>
+        </w:rPr>
+      </w:pPr>
+      <w:r>
+        <w:rPr>
+          <w:rFonts w:asciiTheme="majorHAnsi" w:hAnsiTheme="majorHAnsi" w:cstheme="majorHAnsi"/>
+          <w:b/>
+          <w:bCs/>
+          <w:sz w:val="24"/>
+          <w:szCs w:val="24"/>
+        </w:rPr>
+        <w:t>1. Top Performing Pages:</w:t>
+      </w:r>
+    </w:p>
+    <w:p>
+      <w:pPr>
+        <w:jc w:val="both"/>
+        <w:rPr>
+          <w:rFonts w:asciiTheme="majorHAnsi" w:hAnsiTheme="majorHAnsi" w:cstheme="majorHAnsi"/>
+          <w:sz w:val="24"/>
+          <w:szCs w:val="24"/>
+        </w:rPr>
+      </w:pPr>
+      <w:r>
+        <w:rPr>
+          <w:rFonts w:asciiTheme="majorHAnsi" w:hAnsiTheme="majorHAnsi" w:cstheme="majorHAnsi"/>
+          <w:sz w:val="24"/>
+          <w:szCs w:val="24"/>
+        </w:rPr>
+        <w:t>The perennial favorites "HEMNES Bed Frame" and "POÄNG Armchair" consistently captivate users' attention, highlighting popular furniture choices.</w:t>
+      </w:r>
+    </w:p>
+    <w:p>
+      <w:pPr>
+        <w:jc w:val="both"/>
+        <w:rPr>
+          <w:rFonts w:asciiTheme="majorHAnsi" w:hAnsiTheme="majorHAnsi" w:cstheme="majorHAnsi"/>
+          <w:sz w:val="2"/>
+          <w:szCs w:val="2"/>
+        </w:rPr>
+      </w:pPr>
+    </w:p>
+    <w:p>
+      <w:pPr>
+        <w:jc w:val="both"/>
+        <w:rPr>
+          <w:rFonts w:asciiTheme="majorHAnsi" w:hAnsiTheme="majorHAnsi" w:cstheme="majorHAnsi"/>
+          <w:sz w:val="2"/>
+          <w:szCs w:val="2"/>
+        </w:rPr>
+      </w:pPr>
+    </w:p>
+    <w:p>
+      <w:pPr>
+        <w:jc w:val="both"/>
+        <w:rPr>
+          <w:rFonts w:asciiTheme="majorHAnsi" w:hAnsiTheme="majorHAnsi" w:cstheme="majorHAnsi"/>
+          <w:b/>
+          <w:bCs/>
+          <w:sz w:val="24"/>
+          <w:szCs w:val="24"/>
+        </w:rPr>
+      </w:pPr>
+      <w:r>
+        <w:rPr>
+          <w:rFonts w:asciiTheme="majorHAnsi" w:hAnsiTheme="majorHAnsi" w:cstheme="majorHAnsi"/>
+          <w:b/>
+          <w:bCs/>
+          <w:sz w:val="24"/>
+          <w:szCs w:val="24"/>
+        </w:rPr>
+        <w:t>2. Search Analysis:</w:t>
+      </w:r>
+    </w:p>
+    <w:p>
+      <w:pPr>
+        <w:jc w:val="both"/>
+        <w:rPr>
+          <w:rFonts w:asciiTheme="majorHAnsi" w:hAnsiTheme="majorHAnsi" w:cstheme="majorHAnsi"/>
+          <w:sz w:val="24"/>
+          <w:szCs w:val="24"/>
+        </w:rPr>
+      </w:pPr>
+      <w:r>
+        <w:rPr>
+          <w:rFonts w:asciiTheme="majorHAnsi" w:hAnsiTheme="majorHAnsi" w:cstheme="majorHAnsi"/>
+          <w:sz w:val="24"/>
+          <w:szCs w:val="24"/>
+        </w:rPr>
+        <w:t>Dominant search queries like "bedroom furniture" and "kitchen organization" offer insights into specific user preferences, guiding content optimization strategies.</w:t>
+      </w:r>
+    </w:p>
+    <w:p>
+      <w:pPr>
+        <w:jc w:val="both"/>
+        <w:rPr>
+          <w:rFonts w:asciiTheme="majorHAnsi" w:hAnsiTheme="majorHAnsi" w:cstheme="majorHAnsi"/>
+          <w:sz w:val="2"/>
+          <w:szCs w:val="2"/>
+        </w:rPr>
+      </w:pPr>
+    </w:p>
+    <w:p>
+      <w:pPr>
+        <w:jc w:val="both"/>
+        <w:rPr>
+          <w:rFonts w:asciiTheme="majorHAnsi" w:hAnsiTheme="majorHAnsi" w:cstheme="majorHAnsi"/>
+          <w:sz w:val="2"/>
+          <w:szCs w:val="2"/>
+        </w:rPr>
+      </w:pPr>
+    </w:p>
+    <w:p>
+      <w:pPr>
+        <w:jc w:val="both"/>
+        <w:rPr>
+          <w:rFonts w:asciiTheme="majorHAnsi" w:hAnsiTheme="majorHAnsi" w:cstheme="majorHAnsi"/>
+          <w:b/>
+          <w:bCs/>
+          <w:sz w:val="24"/>
+          <w:szCs w:val="24"/>
+        </w:rPr>
+      </w:pPr>
+      <w:r>
+        <w:rPr>
+          <w:rFonts w:asciiTheme="majorHAnsi" w:hAnsiTheme="majorHAnsi" w:cstheme="majorHAnsi"/>
+          <w:b/>
+          <w:bCs/>
+          <w:sz w:val="24"/>
+          <w:szCs w:val="24"/>
+        </w:rPr>
+        <w:t>3. Click Heatmaps:</w:t>
+      </w:r>
+    </w:p>
+    <w:p>
+      <w:pPr>
+        <w:jc w:val="both"/>
+        <w:rPr>
+          <w:rFonts w:asciiTheme="majorHAnsi" w:hAnsiTheme="majorHAnsi" w:cstheme="majorHAnsi"/>
+          <w:sz w:val="24"/>
+          <w:szCs w:val="24"/>
+        </w:rPr>
+      </w:pPr>
+      <w:r>
+        <w:rPr>
+          <w:rFonts w:asciiTheme="majorHAnsi" w:hAnsiTheme="majorHAnsi" w:cstheme="majorHAnsi"/>
+          <w:sz w:val="24"/>
+          <w:szCs w:val="24"/>
+        </w:rPr>
+        <w:t>Heatmaps unveil user interaction patterns, with hotspots in sections like "Living Room" and "Storage Solutions," informing optimization efforts to enhance user experience.</w:t>
+      </w:r>
+    </w:p>
+    <w:p>
+      <w:pPr>
+        <w:jc w:val="both"/>
+        <w:rPr>
+          <w:rFonts w:asciiTheme="majorHAnsi" w:hAnsiTheme="majorHAnsi" w:cstheme="majorHAnsi"/>
+          <w:sz w:val="10"/>
+          <w:szCs w:val="10"/>
+        </w:rPr>
+      </w:pPr>
+    </w:p>
+    <w:p>
+      <w:pPr>
+        <w:jc w:val="both"/>
+        <w:rPr>
+          <w:rFonts w:asciiTheme="majorHAnsi" w:hAnsiTheme="majorHAnsi" w:cstheme="majorHAnsi"/>
+          <w:b/>
+          <w:bCs/>
           <w:sz w:val="28"/>
           <w:szCs w:val="28"/>
         </w:rPr>
       </w:pPr>
-      <w:r>
+    </w:p>
+    <w:p>
+      <w:pPr>
+        <w:jc w:val="both"/>
         <w:rPr>
           <w:rFonts w:asciiTheme="majorHAnsi" w:hAnsiTheme="majorHAnsi" w:cstheme="majorHAnsi"/>
           <w:b/>
@@ -717,197 +1265,6 @@
           <w:sz w:val="28"/>
           <w:szCs w:val="28"/>
         </w:rPr>
-        <w:t>User Behavior Analysis:</w:t>
-      </w:r>
-    </w:p>
-    <w:p>
-      <w:pPr>
-        <w:jc w:val="both"/>
-        <w:rPr>
-          <w:rFonts w:asciiTheme="majorHAnsi" w:hAnsiTheme="majorHAnsi" w:cstheme="majorHAnsi"/>
-          <w:sz w:val="2"/>
-          <w:szCs w:val="2"/>
-        </w:rPr>
-      </w:pPr>
-    </w:p>
-    <w:p>
-      <w:pPr>
-        <w:jc w:val="both"/>
-        <w:rPr>
-          <w:rFonts w:asciiTheme="majorHAnsi" w:hAnsiTheme="majorHAnsi" w:cstheme="majorHAnsi"/>
-          <w:sz w:val="2"/>
-          <w:szCs w:val="2"/>
-        </w:rPr>
-      </w:pPr>
-    </w:p>
-    <w:p>
-      <w:pPr>
-        <w:jc w:val="both"/>
-        <w:rPr>
-          <w:rFonts w:asciiTheme="majorHAnsi" w:hAnsiTheme="majorHAnsi" w:cstheme="majorHAnsi"/>
-          <w:b/>
-          <w:bCs/>
-          <w:sz w:val="24"/>
-          <w:szCs w:val="24"/>
-        </w:rPr>
-      </w:pPr>
-      <w:r>
-        <w:rPr>
-          <w:rFonts w:asciiTheme="majorHAnsi" w:hAnsiTheme="majorHAnsi" w:cstheme="majorHAnsi"/>
-          <w:b/>
-          <w:bCs/>
-          <w:sz w:val="24"/>
-          <w:szCs w:val="24"/>
-        </w:rPr>
-        <w:t>1. Top Performing Pages:</w:t>
-      </w:r>
-    </w:p>
-    <w:p>
-      <w:pPr>
-        <w:jc w:val="both"/>
-        <w:rPr>
-          <w:rFonts w:asciiTheme="majorHAnsi" w:hAnsiTheme="majorHAnsi" w:cstheme="majorHAnsi"/>
-          <w:sz w:val="24"/>
-          <w:szCs w:val="24"/>
-        </w:rPr>
-      </w:pPr>
-      <w:r>
-        <w:rPr>
-          <w:rFonts w:asciiTheme="majorHAnsi" w:hAnsiTheme="majorHAnsi" w:cstheme="majorHAnsi"/>
-          <w:sz w:val="24"/>
-          <w:szCs w:val="24"/>
-        </w:rPr>
-        <w:t>The perennial favorites "HEMNES Bed Frame" and "POÄNG Armchair" consistently captivate users' attention, highlighting popular furniture choices.</w:t>
-      </w:r>
-    </w:p>
-    <w:p>
-      <w:pPr>
-        <w:jc w:val="both"/>
-        <w:rPr>
-          <w:rFonts w:asciiTheme="majorHAnsi" w:hAnsiTheme="majorHAnsi" w:cstheme="majorHAnsi"/>
-          <w:sz w:val="2"/>
-          <w:szCs w:val="2"/>
-        </w:rPr>
-      </w:pPr>
-    </w:p>
-    <w:p>
-      <w:pPr>
-        <w:jc w:val="both"/>
-        <w:rPr>
-          <w:rFonts w:asciiTheme="majorHAnsi" w:hAnsiTheme="majorHAnsi" w:cstheme="majorHAnsi"/>
-          <w:sz w:val="2"/>
-          <w:szCs w:val="2"/>
-        </w:rPr>
-      </w:pPr>
-    </w:p>
-    <w:p>
-      <w:pPr>
-        <w:jc w:val="both"/>
-        <w:rPr>
-          <w:rFonts w:asciiTheme="majorHAnsi" w:hAnsiTheme="majorHAnsi" w:cstheme="majorHAnsi"/>
-          <w:b/>
-          <w:bCs/>
-          <w:sz w:val="24"/>
-          <w:szCs w:val="24"/>
-        </w:rPr>
-      </w:pPr>
-      <w:r>
-        <w:rPr>
-          <w:rFonts w:asciiTheme="majorHAnsi" w:hAnsiTheme="majorHAnsi" w:cstheme="majorHAnsi"/>
-          <w:b/>
-          <w:bCs/>
-          <w:sz w:val="24"/>
-          <w:szCs w:val="24"/>
-        </w:rPr>
-        <w:t>2. Search Analysis:</w:t>
-      </w:r>
-    </w:p>
-    <w:p>
-      <w:pPr>
-        <w:jc w:val="both"/>
-        <w:rPr>
-          <w:rFonts w:asciiTheme="majorHAnsi" w:hAnsiTheme="majorHAnsi" w:cstheme="majorHAnsi"/>
-          <w:sz w:val="24"/>
-          <w:szCs w:val="24"/>
-        </w:rPr>
-      </w:pPr>
-      <w:r>
-        <w:rPr>
-          <w:rFonts w:asciiTheme="majorHAnsi" w:hAnsiTheme="majorHAnsi" w:cstheme="majorHAnsi"/>
-          <w:sz w:val="24"/>
-          <w:szCs w:val="24"/>
-        </w:rPr>
-        <w:t>Dominant search queries like "bedroom furniture" and "kitchen organization" offer insights into specific user preferences, guiding content optimization strategies.</w:t>
-      </w:r>
-    </w:p>
-    <w:p>
-      <w:pPr>
-        <w:jc w:val="both"/>
-        <w:rPr>
-          <w:rFonts w:asciiTheme="majorHAnsi" w:hAnsiTheme="majorHAnsi" w:cstheme="majorHAnsi"/>
-          <w:sz w:val="2"/>
-          <w:szCs w:val="2"/>
-        </w:rPr>
-      </w:pPr>
-    </w:p>
-    <w:p>
-      <w:pPr>
-        <w:jc w:val="both"/>
-        <w:rPr>
-          <w:rFonts w:asciiTheme="majorHAnsi" w:hAnsiTheme="majorHAnsi" w:cstheme="majorHAnsi"/>
-          <w:sz w:val="2"/>
-          <w:szCs w:val="2"/>
-        </w:rPr>
-      </w:pPr>
-    </w:p>
-    <w:p>
-      <w:pPr>
-        <w:jc w:val="both"/>
-        <w:rPr>
-          <w:rFonts w:asciiTheme="majorHAnsi" w:hAnsiTheme="majorHAnsi" w:cstheme="majorHAnsi"/>
-          <w:b/>
-          <w:bCs/>
-          <w:sz w:val="24"/>
-          <w:szCs w:val="24"/>
-        </w:rPr>
-      </w:pPr>
-      <w:r>
-        <w:rPr>
-          <w:rFonts w:asciiTheme="majorHAnsi" w:hAnsiTheme="majorHAnsi" w:cstheme="majorHAnsi"/>
-          <w:b/>
-          <w:bCs/>
-          <w:sz w:val="24"/>
-          <w:szCs w:val="24"/>
-        </w:rPr>
-        <w:t>3. Click Heatmaps:</w:t>
-      </w:r>
-    </w:p>
-    <w:p>
-      <w:pPr>
-        <w:jc w:val="both"/>
-        <w:rPr>
-          <w:rFonts w:asciiTheme="majorHAnsi" w:hAnsiTheme="majorHAnsi" w:cstheme="majorHAnsi"/>
-          <w:sz w:val="24"/>
-          <w:szCs w:val="24"/>
-        </w:rPr>
-      </w:pPr>
-      <w:r>
-        <w:rPr>
-          <w:rFonts w:asciiTheme="majorHAnsi" w:hAnsiTheme="majorHAnsi" w:cstheme="majorHAnsi"/>
-          <w:sz w:val="24"/>
-          <w:szCs w:val="24"/>
-        </w:rPr>
-        <w:t>Heatmaps unveil user interaction patterns, with hotspots in sections like "Living Room" and "Storage Solutions," informing optimization efforts to enhance user experience.</w:t>
-      </w:r>
-    </w:p>
-    <w:p>
-      <w:pPr>
-        <w:jc w:val="both"/>
-        <w:rPr>
-          <w:rFonts w:asciiTheme="majorHAnsi" w:hAnsiTheme="majorHAnsi" w:cstheme="majorHAnsi"/>
-          <w:sz w:val="10"/>
-          <w:szCs w:val="10"/>
-        </w:rPr>
       </w:pPr>
     </w:p>
     <w:p>
@@ -929,41 +1286,17 @@
           <w:rFonts w:asciiTheme="majorHAnsi" w:hAnsiTheme="majorHAnsi" w:cstheme="majorHAnsi"/>
           <w:b/>
           <w:bCs/>
-          <w:sz w:val="28"/>
-          <w:szCs w:val="28"/>
-        </w:rPr>
-      </w:pPr>
-    </w:p>
-    <w:p>
-      <w:pPr>
-        <w:jc w:val="both"/>
-        <w:rPr>
-          <w:rFonts w:asciiTheme="majorHAnsi" w:hAnsiTheme="majorHAnsi" w:cstheme="majorHAnsi"/>
-          <w:b/>
-          <w:bCs/>
-          <w:sz w:val="28"/>
-          <w:szCs w:val="28"/>
-        </w:rPr>
-      </w:pPr>
-    </w:p>
-    <w:p>
-      <w:pPr>
-        <w:jc w:val="both"/>
-        <w:rPr>
-          <w:rFonts w:asciiTheme="majorHAnsi" w:hAnsiTheme="majorHAnsi" w:cstheme="majorHAnsi"/>
-          <w:b/>
-          <w:bCs/>
-          <w:sz w:val="28"/>
-          <w:szCs w:val="28"/>
-        </w:rPr>
-      </w:pPr>
-      <w:r>
-        <w:rPr>
-          <w:rFonts w:asciiTheme="majorHAnsi" w:hAnsiTheme="majorHAnsi" w:cstheme="majorHAnsi"/>
-          <w:b/>
-          <w:bCs/>
-          <w:sz w:val="28"/>
-          <w:szCs w:val="28"/>
+          <w:sz w:val="32"/>
+          <w:szCs w:val="32"/>
+        </w:rPr>
+      </w:pPr>
+      <w:r>
+        <w:rPr>
+          <w:rFonts w:asciiTheme="majorHAnsi" w:hAnsiTheme="majorHAnsi" w:cstheme="majorHAnsi"/>
+          <w:b/>
+          <w:bCs/>
+          <w:sz w:val="32"/>
+          <w:szCs w:val="32"/>
         </w:rPr>
         <w:lastRenderedPageBreak/>
         <w:t>Traffic Source Analysis:</w:t>
@@ -1017,7 +1350,7 @@
                     <pic:cNvPicPr/>
                   </pic:nvPicPr>
                   <pic:blipFill>
-                    <a:blip r:embed="rId11">
+                    <a:blip r:embed="rId13">
                       <a:extLst>
                         <a:ext uri="{28A0092B-C50C-407E-A947-70E740481C1C}">
                           <a14:useLocalDpi xmlns:a14="http://schemas.microsoft.com/office/drawing/2010/main" val="0"/>
@@ -1092,7 +1425,7 @@
                     <pic:cNvPicPr/>
                   </pic:nvPicPr>
                   <pic:blipFill>
-                    <a:blip r:embed="rId12">
+                    <a:blip r:embed="rId14">
                       <a:extLst>
                         <a:ext uri="{28A0092B-C50C-407E-A947-70E740481C1C}">
                           <a14:useLocalDpi xmlns:a14="http://schemas.microsoft.com/office/drawing/2010/main" val="0"/>
@@ -1447,7 +1780,7 @@
                     <pic:cNvPicPr/>
                   </pic:nvPicPr>
                   <pic:blipFill>
-                    <a:blip r:embed="rId13">
+                    <a:blip r:embed="rId15">
                       <a:extLst>
                         <a:ext uri="{28A0092B-C50C-407E-A947-70E740481C1C}">
                           <a14:useLocalDpi xmlns:a14="http://schemas.microsoft.com/office/drawing/2010/main" val="0"/>
@@ -1497,7 +1830,6 @@
           <w:szCs w:val="28"/>
         </w:rPr>
       </w:pPr>
-      <w:proofErr w:type="spellStart"/>
       <w:r>
         <w:rPr>
           <w:rFonts w:asciiTheme="majorHAnsi" w:hAnsiTheme="majorHAnsi" w:cstheme="majorHAnsi"/>
@@ -1506,9 +1838,8 @@
           <w:sz w:val="28"/>
           <w:szCs w:val="28"/>
         </w:rPr>
-        <w:t>Competitiors</w:t>
-      </w:r>
-      <w:proofErr w:type="spellEnd"/>
+        <w:t>Competitors</w:t>
+      </w:r>
     </w:p>
     <w:p>
       <w:pPr>
@@ -1546,7 +1877,7 @@
                     <pic:cNvPicPr/>
                   </pic:nvPicPr>
                   <pic:blipFill>
-                    <a:blip r:embed="rId14">
+                    <a:blip r:embed="rId16">
                       <a:extLst>
                         <a:ext uri="{28A0092B-C50C-407E-A947-70E740481C1C}">
                           <a14:useLocalDpi xmlns:a14="http://schemas.microsoft.com/office/drawing/2010/main" val="0"/>
@@ -1580,17 +1911,17 @@
           <w:rFonts w:asciiTheme="majorHAnsi" w:hAnsiTheme="majorHAnsi" w:cstheme="majorHAnsi"/>
           <w:b/>
           <w:bCs/>
-          <w:sz w:val="28"/>
-          <w:szCs w:val="28"/>
-        </w:rPr>
-      </w:pPr>
-      <w:r>
-        <w:rPr>
-          <w:rFonts w:asciiTheme="majorHAnsi" w:hAnsiTheme="majorHAnsi" w:cstheme="majorHAnsi"/>
-          <w:b/>
-          <w:bCs/>
-          <w:sz w:val="28"/>
-          <w:szCs w:val="28"/>
+          <w:sz w:val="32"/>
+          <w:szCs w:val="32"/>
+        </w:rPr>
+      </w:pPr>
+      <w:r>
+        <w:rPr>
+          <w:rFonts w:asciiTheme="majorHAnsi" w:hAnsiTheme="majorHAnsi" w:cstheme="majorHAnsi"/>
+          <w:b/>
+          <w:bCs/>
+          <w:sz w:val="32"/>
+          <w:szCs w:val="32"/>
         </w:rPr>
         <w:lastRenderedPageBreak/>
         <w:t>Suggestions for Improvement:</w:t>
@@ -1863,17 +2194,17 @@
           <w:rFonts w:asciiTheme="majorHAnsi" w:hAnsiTheme="majorHAnsi" w:cstheme="majorHAnsi"/>
           <w:b/>
           <w:bCs/>
-          <w:sz w:val="28"/>
-          <w:szCs w:val="28"/>
-        </w:rPr>
-      </w:pPr>
-      <w:r>
-        <w:rPr>
-          <w:rFonts w:asciiTheme="majorHAnsi" w:hAnsiTheme="majorHAnsi" w:cstheme="majorHAnsi"/>
-          <w:b/>
-          <w:bCs/>
-          <w:sz w:val="28"/>
-          <w:szCs w:val="28"/>
+          <w:sz w:val="32"/>
+          <w:szCs w:val="32"/>
+        </w:rPr>
+      </w:pPr>
+      <w:r>
+        <w:rPr>
+          <w:rFonts w:asciiTheme="majorHAnsi" w:hAnsiTheme="majorHAnsi" w:cstheme="majorHAnsi"/>
+          <w:b/>
+          <w:bCs/>
+          <w:sz w:val="32"/>
+          <w:szCs w:val="32"/>
         </w:rPr>
         <w:t>Conclusion:</w:t>
       </w:r>
@@ -1895,7 +2226,6 @@
         </w:rPr>
         <w:t xml:space="preserve">Leveraging insights from Microsoft Clarity, </w:t>
       </w:r>
-      <w:proofErr w:type="spellStart"/>
       <w:r>
         <w:rPr>
           <w:rFonts w:asciiTheme="majorHAnsi" w:hAnsiTheme="majorHAnsi" w:cstheme="majorHAnsi"/>
@@ -1904,32 +2234,13 @@
         </w:rPr>
         <w:t>Semrush</w:t>
       </w:r>
-      <w:proofErr w:type="spellEnd"/>
-      <w:r>
-        <w:rPr>
-          <w:rFonts w:asciiTheme="majorHAnsi" w:hAnsiTheme="majorHAnsi" w:cstheme="majorHAnsi"/>
-          <w:sz w:val="24"/>
-          <w:szCs w:val="24"/>
-        </w:rPr>
-        <w:t xml:space="preserve">, and </w:t>
-      </w:r>
-      <w:proofErr w:type="spellStart"/>
-      <w:r>
-        <w:rPr>
-          <w:rFonts w:asciiTheme="majorHAnsi" w:hAnsiTheme="majorHAnsi" w:cstheme="majorHAnsi"/>
-          <w:sz w:val="24"/>
-          <w:szCs w:val="24"/>
-        </w:rPr>
-        <w:t>SimilarWeb</w:t>
-      </w:r>
-      <w:proofErr w:type="spellEnd"/>
-      <w:r>
-        <w:rPr>
-          <w:rFonts w:asciiTheme="majorHAnsi" w:hAnsiTheme="majorHAnsi" w:cstheme="majorHAnsi"/>
-          <w:sz w:val="24"/>
-          <w:szCs w:val="24"/>
-        </w:rPr>
-        <w:t xml:space="preserve">, IKEA.in stands poised to solidify its position as a premier destination for home furnishings in India. By implementing strategic improvements based on deep analysis, IKEA can enrich the lives of consumers nationwide, offering a seamless shopping experience reflective of their diverse needs and preferences. </w:t>
+      <w:r>
+        <w:rPr>
+          <w:rFonts w:asciiTheme="majorHAnsi" w:hAnsiTheme="majorHAnsi" w:cstheme="majorHAnsi"/>
+          <w:sz w:val="24"/>
+          <w:szCs w:val="24"/>
+        </w:rPr>
+        <w:t xml:space="preserve">, and SimilarWeb, IKEA.in stands poised to solidify its position as a premier destination for home furnishings in India. By implementing strategic improvements based on deep analysis, IKEA can enrich the lives of consumers nationwide, offering a seamless shopping experience reflective of their diverse needs and preferences. </w:t>
       </w:r>
     </w:p>
     <w:sectPr>

</xml_diff>